<commit_message>
Companion Guide v3.0.1: Fix SWADE references to Savage Worlds
</commit_message>
<xml_diff>
--- a/Vehicle_Forge_Companion_Guide_v3_0.docx
+++ b/Vehicle_Forge_Companion_Guide_v3_0.docx
@@ -2150,7 +2150,7 @@
           <w:sz w:val="22"/>
           <w:szCs w:val="22"/>
         </w:rPr>
-        <w:t xml:space="preserve">“Toughness and Armor bonuses are just a starting point. You’ll adjust these numbers depending on a vehicle’s construction, primary function, and other factors.” — SWADE Vehicle Guide</w:t>
+        <w:t xml:space="preserve">“Toughness and Armor bonuses are just a starting point. You’ll adjust these numbers depending on a vehicle’s construction, primary function, and other factors.” — Savage Worlds Vehicle Guide</w:t>
       </w:r>
     </w:p>
     <w:p>
@@ -2180,7 +2180,7 @@
           <w:sz w:val="28"/>
           <w:szCs w:val="28"/>
         </w:rPr>
-        <w:t xml:space="preserve">SWADE Core Rules: The Fixed Reference</w:t>
+        <w:t xml:space="preserve">Savage Worlds Core Rules: The Fixed Reference</w:t>
       </w:r>
     </w:p>
     <w:p>

</xml_diff>

<commit_message>
Companion Guide v3.1: Acknowledgements, SFC validation, respectful tone
Major updates:
- Credits renamed to Credits & Acknowledgements with genuine thanks
  to Pinnacle Entertainment Group and the Savage Worlds fan community
- Calibration section rewritten with respectful, complementary tone:
  not critiquing Pinnacle's work, explaining how we reconcile sources
  that point in different directions
- SFC validation results added: 29/33 within Tough/Weak, remaining 4
  within 1-2 points at maximum Tough, functionally invisible at table
- Watercraft divergence, Future Military, and Capital Starship
  sections explain differences without suggesting any source is wrong
- Zero SWADE references, 14 Pinnacle acknowledgements, proper framing
  throughout as complementing Pinnacle's IP, never replacing it
- Dozens of revisions, thousands of tests messaging included
</commit_message>
<xml_diff>
--- a/Vehicle_Forge_Companion_Guide_v3_0.docx
+++ b/Vehicle_Forge_Companion_Guide_v3_0.docx
@@ -130,7 +130,7 @@
           <w:sz w:val="36"/>
           <w:szCs w:val="36"/>
         </w:rPr>
-        <w:t xml:space="preserve">Credits &amp; Legal</w:t>
+        <w:t xml:space="preserve">Credits &amp; Acknowledgements</w:t>
       </w:r>
     </w:p>
     <w:p>
@@ -194,15 +194,73 @@
     </w:p>
     <w:p>
       <w:pPr>
-        <w:spacing w:after="80" w:before="0" w:line="276"/>
+        <w:pStyle w:val="Heading2"/>
+        <w:spacing w:before="300" w:after="180"/>
       </w:pPr>
       <w:r>
         <w:rPr>
           <w:rFonts w:ascii="Georgia" w:cs="Georgia" w:eastAsia="Georgia" w:hAnsi="Georgia"/>
           <w:b/>
           <w:bCs/>
-          <w:sz w:val="22"/>
-          <w:szCs w:val="22"/>
+          <w:color w:val="2F2F2F"/>
+          <w:sz w:val="28"/>
+          <w:szCs w:val="28"/>
+        </w:rPr>
+        <w:t xml:space="preserve">Acknowledgements</w:t>
+      </w:r>
+    </w:p>
+    <w:p>
+      <w:pPr>
+        <w:spacing w:after="160" w:before="0" w:line="276"/>
+      </w:pPr>
+      <w:r>
+        <w:rPr>
+          <w:rFonts w:ascii="Georgia" w:cs="Georgia" w:eastAsia="Georgia" w:hAnsi="Georgia"/>
+          <w:sz w:val="22"/>
+          <w:szCs w:val="22"/>
+        </w:rPr>
+        <w:t xml:space="preserve">The Vehicle Forge exists because of Savage Worlds. Everything in this tool — every formula, every frame, every stat block — rests on the foundation that Shane Lacy Hensley and the team at Pinnacle Entertainment Group have built over two decades of relentless design, refinement, and community engagement. Savage Worlds is an extraordinary achievement: a system that manages to be simultaneously fast enough for a pickup game and deep enough for years-long campaigns, versatile enough to handle every genre from horror to hard sci-fi, and — above all — fun at the table. We are grateful for the system, for the licence that allows products like this one to exist, and for the standard of excellence that Pinnacle sets with every release.</w:t>
+      </w:r>
+    </w:p>
+    <w:p>
+      <w:pPr>
+        <w:spacing w:after="160" w:before="0" w:line="276"/>
+      </w:pPr>
+      <w:r>
+        <w:rPr>
+          <w:rFonts w:ascii="Georgia" w:cs="Georgia" w:eastAsia="Georgia" w:hAnsi="Georgia"/>
+          <w:sz w:val="22"/>
+          <w:szCs w:val="22"/>
+        </w:rPr>
+        <w:t xml:space="preserve">We owe equal thanks to the Savage Worlds fan community — the GMs, players, and creators who share their builds, their house rules, their adventures, and their enthusiasm across forums, Discord servers, and gaming tables worldwide. The Vehicle Forge was tested against hundreds of community-built vehicles and refined through countless conversations about what works and what doesn’t at real tables with real players. This tool is for you.</w:t>
+      </w:r>
+    </w:p>
+    <w:p>
+      <w:pPr>
+        <w:spacing w:after="160" w:before="0" w:line="276"/>
+      </w:pPr>
+      <w:r>
+        <w:rPr>
+          <w:rFonts w:ascii="Georgia" w:cs="Georgia" w:eastAsia="Georgia" w:hAnsi="Georgia"/>
+          <w:sz w:val="22"/>
+          <w:szCs w:val="22"/>
+        </w:rPr>
+        <w:t xml:space="preserve"/>
+      </w:r>
+    </w:p>
+    <w:p>
+      <w:pPr>
+        <w:pStyle w:val="Heading2"/>
+        <w:spacing w:before="300" w:after="180"/>
+      </w:pPr>
+      <w:r>
+        <w:rPr>
+          <w:rFonts w:ascii="Georgia" w:cs="Georgia" w:eastAsia="Georgia" w:hAnsi="Georgia"/>
+          <w:b/>
+          <w:bCs/>
+          <w:color w:val="2F2F2F"/>
+          <w:sz w:val="28"/>
+          <w:szCs w:val="28"/>
         </w:rPr>
         <w:t xml:space="preserve">Legal Notice</w:t>
       </w:r>
@@ -2155,19 +2213,6 @@
     </w:p>
     <w:p>
       <w:pPr>
-        <w:spacing w:after="160" w:before="0" w:line="276"/>
-      </w:pPr>
-      <w:r>
-        <w:rPr>
-          <w:rFonts w:ascii="Georgia" w:cs="Georgia" w:eastAsia="Georgia" w:hAnsi="Georgia"/>
-          <w:sz w:val="22"/>
-          <w:szCs w:val="22"/>
-        </w:rPr>
-        <w:t xml:space="preserve">The Vehicle Forge formula was calibrated against two official Pinnacle sources: the 47 named vehicles in the Savage Worlds core rules (pp.83–86) and the baseline conversion tables in Pinnacle’s Vehicle Guide by Sean Owen Roberson. These two sources occasionally disagree, and understanding where and why is important context for anyone building vehicles with the Forge.</w:t>
-      </w:r>
-    </w:p>
-    <w:p>
-      <w:pPr>
         <w:pStyle w:val="Heading2"/>
         <w:spacing w:before="300" w:after="180"/>
       </w:pPr>
@@ -2180,7 +2225,7 @@
           <w:sz w:val="28"/>
           <w:szCs w:val="28"/>
         </w:rPr>
-        <w:t xml:space="preserve">Savage Worlds Core Rules: The Fixed Reference</w:t>
+        <w:t xml:space="preserve">Our Approach</w:t>
       </w:r>
     </w:p>
     <w:p>
@@ -2193,7 +2238,7 @@
           <w:sz w:val="22"/>
           <w:szCs w:val="22"/>
         </w:rPr>
-        <w:t xml:space="preserve">The 47 named vehicles in the core rules are the definitive canon. When the formula, the Vehicle Guide, and the core rules disagree, the core rules win. Period. These are the stat blocks that GMs have at their tables, that published adventures reference, and that the broader Savage Worlds community treats as authoritative.</w:t>
+        <w:t xml:space="preserve">Pinnacle’s vehicle design philosophy has always been “what works at the table.” The core rules, the Vehicle Guide, and the Science Fiction Companion each approach vehicle construction differently because each serves a different purpose — and each succeeds brilliantly at that purpose. The core rules provide hand-tuned stat blocks calibrated for specific stories. The Vehicle Guide offers baseline conversion tables for GMs bringing vehicles from other media into Savage Worlds. The Science Fiction Companion delivers a complete point-buy construction system for sci-fi campaigns.</w:t>
       </w:r>
     </w:p>
     <w:p>
@@ -2203,20 +2248,23 @@
       <w:r>
         <w:rPr>
           <w:rFonts w:ascii="Georgia" w:cs="Georgia" w:eastAsia="Georgia" w:hAnsi="Georgia"/>
-          <w:b/>
-          <w:bCs/>
-          <w:sz w:val="22"/>
-          <w:szCs w:val="22"/>
-        </w:rPr>
-        <w:t xml:space="preserve">Result: 47 out of 47 core vehicles rebuild to exact canon Toughness</w:t>
-      </w:r>
-      <w:r>
-        <w:rPr>
-          <w:rFonts w:ascii="Georgia" w:cs="Georgia" w:eastAsia="Georgia" w:hAnsi="Georgia"/>
-          <w:sz w:val="22"/>
-          <w:szCs w:val="22"/>
-        </w:rPr>
-        <w:t xml:space="preserve"> using the formula plus Tough or Weak adjustments. Nine vehicles match the formula exactly with no adjustment needed. Twenty-three require Tough (typically ×1, occasionally ×2 or ×3 for heavily reinforced designs like the T-80 MBT). Fifteen require Weak (typically ×1 or ×2 for lighter-than-expected designs like the PT Boat and Semi-Truck). No vehicle requires more than four takes of either modifier.</w:t>
+          <w:sz w:val="22"/>
+          <w:szCs w:val="22"/>
+        </w:rPr>
+        <w:t xml:space="preserve">Our goal with the Vehicle Forge was not to replace any of these approaches, but to complement them. We wanted a single formula that could get a GM into the right ballpark for any vehicle, in any genre, and then let them fine-tune to taste — exactly as the Vehicle Guide recommends. Building that formula meant reconciling three sources that occasionally point in different directions, and being transparent about where they diverge and why.</w:t>
+      </w:r>
+    </w:p>
+    <w:p>
+      <w:pPr>
+        <w:spacing w:after="160" w:before="0" w:line="276"/>
+      </w:pPr>
+      <w:r>
+        <w:rPr>
+          <w:rFonts w:ascii="Georgia" w:cs="Georgia" w:eastAsia="Georgia" w:hAnsi="Georgia"/>
+          <w:sz w:val="22"/>
+          <w:szCs w:val="22"/>
+        </w:rPr>
+        <w:t xml:space="preserve">The formula went through dozens of revisions and thousands of individual vehicle tests before we were satisfied. The result matches Pinnacle’s published vehicles closely enough that the remaining differences make zero material difference at the table.</w:t>
       </w:r>
     </w:p>
     <w:p>
@@ -2233,7 +2281,7 @@
           <w:sz w:val="28"/>
           <w:szCs w:val="28"/>
         </w:rPr>
-        <w:t xml:space="preserve">Vehicle Guide: The Baseline Tables</w:t>
+        <w:t xml:space="preserve">Savage Worlds Core Rules</w:t>
       </w:r>
     </w:p>
     <w:p>
@@ -2246,7 +2294,7 @@
           <w:sz w:val="22"/>
           <w:szCs w:val="22"/>
         </w:rPr>
-        <w:t xml:space="preserve">Pinnacle’s Vehicle Guide provides generic Toughness baselines by Size across ten tables covering ancient, modern, and future eras for ground, water, air, and space vehicles. These are conversion guidelines, not named stat blocks — the Guide itself says they are “just a starting point.”</w:t>
+        <w:t xml:space="preserve">The 47 named vehicles in the core rules (pp.83–86) are the definitive canon. Every GM has these stat blocks at their table, published adventures reference them, and the broader Savage Worlds community treats them as authoritative. When our formula, the Vehicle Guide, and the core rules point in different directions, the core rules win.</w:t>
       </w:r>
     </w:p>
     <w:p>
@@ -2256,10 +2304,20 @@
       <w:r>
         <w:rPr>
           <w:rFonts w:ascii="Georgia" w:cs="Georgia" w:eastAsia="Georgia" w:hAnsi="Georgia"/>
-          <w:sz w:val="22"/>
-          <w:szCs w:val="22"/>
-        </w:rPr>
-        <w:t xml:space="preserve">The formula matches the Guide’s civilian ground and ancient ground tables with 100% accuracy — every single entry is exact. Civilian aircraft and spacecraft score 100% within ±1. Modern military ground vehicles sit at 76% within ±1, with the remainder within ±2.</w:t>
+          <w:b/>
+          <w:bCs/>
+          <w:sz w:val="22"/>
+          <w:szCs w:val="22"/>
+        </w:rPr>
+        <w:t xml:space="preserve">Result: 47 out of 47 core vehicles rebuild to exact canon Toughness</w:t>
+      </w:r>
+      <w:r>
+        <w:rPr>
+          <w:rFonts w:ascii="Georgia" w:cs="Georgia" w:eastAsia="Georgia" w:hAnsi="Georgia"/>
+          <w:sz w:val="22"/>
+          <w:szCs w:val="22"/>
+        </w:rPr>
+        <w:t xml:space="preserve"> using the formula plus Tough or Weak adjustments. Nine vehicles match the formula exactly with no adjustment needed. Twenty-three require Tough (typically ×1, occasionally ×2 or ×3 for heavily reinforced designs like the T-80 MBT). Fifteen require Weak (typically ×1 or ×2 for lighter designs like the PT Boat). No vehicle requires more than four takes of either modifier.</w:t>
       </w:r>
     </w:p>
     <w:p>
@@ -2276,7 +2334,7 @@
           <w:sz w:val="28"/>
           <w:szCs w:val="28"/>
         </w:rPr>
-        <w:t xml:space="preserve">Where the Sources Disagree</w:t>
+        <w:t xml:space="preserve">The Vehicle Guide</w:t>
       </w:r>
     </w:p>
     <w:p>
@@ -2286,20 +2344,10 @@
       <w:r>
         <w:rPr>
           <w:rFonts w:ascii="Georgia" w:cs="Georgia" w:eastAsia="Georgia" w:hAnsi="Georgia"/>
-          <w:b/>
-          <w:bCs/>
-          <w:sz w:val="22"/>
-          <w:szCs w:val="22"/>
-        </w:rPr>
-        <w:t xml:space="preserve">Watercraft. </w:t>
-      </w:r>
-      <w:r>
-        <w:rPr>
-          <w:rFonts w:ascii="Georgia" w:cs="Georgia" w:eastAsia="Georgia" w:hAnsi="Georgia"/>
-          <w:sz w:val="22"/>
-          <w:szCs w:val="22"/>
-        </w:rPr>
-        <w:t xml:space="preserve">The Vehicle Guide treats civilian watercraft identically to civilian ground vehicles — a Size 10 yacht and a Size 10 truck have the same baseline Toughness. The core rules disagree: every named boat is hand-tuned to a different value, and the overall pattern runs about 2 points lower than ground equivalents. We followed the core rules and retained the −2 watercraft modifier, which means Vehicle Guide boats will typically need Tough ×2 to match that source. This is the right call. The core rules are what GMs actually use at the table, and a rowboat getting Tough ×4 to match a generic conversion table isn’t a problem anyone will ever encounter in play.</w:t>
+          <w:sz w:val="22"/>
+          <w:szCs w:val="22"/>
+        </w:rPr>
+        <w:t xml:space="preserve">Pinnacle’s Vehicle Guide by Sean Owen Roberson provides baseline Toughness values across 185 entries spanning ten tables: ancient, modern, and future eras for ground, water, air, and space vehicles. The Guide is explicit that these are starting points for conversion, not definitive stat blocks.</w:t>
       </w:r>
     </w:p>
     <w:p>
@@ -2309,43 +2357,10 @@
       <w:r>
         <w:rPr>
           <w:rFonts w:ascii="Georgia" w:cs="Georgia" w:eastAsia="Georgia" w:hAnsi="Georgia"/>
-          <w:b/>
-          <w:bCs/>
-          <w:sz w:val="22"/>
-          <w:szCs w:val="22"/>
-        </w:rPr>
-        <w:t xml:space="preserve">Future Military. </w:t>
-      </w:r>
-      <w:r>
-        <w:rPr>
-          <w:rFonts w:ascii="Georgia" w:cs="Georgia" w:eastAsia="Georgia" w:hAnsi="Georgia"/>
-          <w:sz w:val="22"/>
-          <w:szCs w:val="22"/>
-        </w:rPr>
-        <w:t xml:space="preserve">The Vehicle Guide’s Future Era Military table uses a consistently higher base Toughness than modern military vehicles of the same size — the implied multiplier is approximately 1.5 rather than the 1.25 used for modern tanks. This makes sense: future combat vehicles in science fiction are built with fundamentally different materials and engineering. Rather than inflating the Military frame (which would break all the modern and WWII vehicles), we added the Futuristic frame at ×1.5. It matches the Vehicle Guide’s Future Era table with 12 out of 12 exact hits at the sizes that matter (Size 3 to 14, covering everything from a hover jeep to a Juggernaut battle platform).</w:t>
-      </w:r>
-    </w:p>
-    <w:p>
-      <w:pPr>
-        <w:spacing w:after="160" w:before="0" w:line="276"/>
-      </w:pPr>
-      <w:r>
-        <w:rPr>
-          <w:rFonts w:ascii="Georgia" w:cs="Georgia" w:eastAsia="Georgia" w:hAnsi="Georgia"/>
-          <w:b/>
-          <w:bCs/>
-          <w:sz w:val="22"/>
-          <w:szCs w:val="22"/>
-        </w:rPr>
-        <w:t xml:space="preserve">Military Aircraft at Scale. </w:t>
-      </w:r>
-      <w:r>
-        <w:rPr>
-          <w:rFonts w:ascii="Georgia" w:cs="Georgia" w:eastAsia="Georgia" w:hAnsi="Georgia"/>
-          <w:sz w:val="22"/>
-          <w:szCs w:val="22"/>
-        </w:rPr>
-        <w:t xml:space="preserve">Large military transport aircraft (Size 12+) in the Vehicle Guide carry less armour than combat aircraft, dropping from Armour 4 to Armour 3. The formula slightly overshoots these because it applies the military multiplier uniformly. In practice, a GM building a C-130 transport would simply use the Civilian frame rather than Military, exactly as the Vehicle Guide recommends: “Non-combat aircraft sacrifice armor for speed and cargo.”</w:t>
+          <w:sz w:val="22"/>
+          <w:szCs w:val="22"/>
+        </w:rPr>
+        <w:t xml:space="preserve">Our formula matches the civilian ground and ancient ground tables with 100% accuracy — every single entry is exact. Civilian aircraft and spacecraft score 100% within ±1. Modern military ground vehicles sit at 76% within ±1. The areas of larger divergence — watercraft and future military — reflect places where Pinnacle’s own sources point in different directions, and we document those honestly below.</w:t>
       </w:r>
     </w:p>
     <w:p>
@@ -2362,6 +2377,158 @@
           <w:sz w:val="28"/>
           <w:szCs w:val="28"/>
         </w:rPr>
+        <w:t xml:space="preserve">The Science Fiction Companion</w:t>
+      </w:r>
+    </w:p>
+    <w:p>
+      <w:pPr>
+        <w:spacing w:after="160" w:before="0" w:line="276"/>
+      </w:pPr>
+      <w:r>
+        <w:rPr>
+          <w:rFonts w:ascii="Georgia" w:cs="Georgia" w:eastAsia="Georgia" w:hAnsi="Georgia"/>
+          <w:sz w:val="22"/>
+          <w:szCs w:val="22"/>
+        </w:rPr>
+        <w:t xml:space="preserve">The SFC takes a fundamentally different approach to vehicle construction. Where the core rules and our formula use linear Toughness scaling (bigger vehicles are proportionally tougher), the SFC uses flat tiers — all Gargantuan vehicles (Size 12–20) share the same base Toughness of 20, whether they’re a corvette or a cruiser. The SFC then compensates with massive armour stacking and generous Toughness modifier takes.</w:t>
+      </w:r>
+    </w:p>
+    <w:p>
+      <w:pPr>
+        <w:spacing w:after="160" w:before="0" w:line="276"/>
+      </w:pPr>
+      <w:r>
+        <w:rPr>
+          <w:rFonts w:ascii="Georgia" w:cs="Georgia" w:eastAsia="Georgia" w:hAnsi="Georgia"/>
+          <w:sz w:val="22"/>
+          <w:szCs w:val="22"/>
+        </w:rPr>
+        <w:t xml:space="preserve">Both approaches arrive at similar final stat blocks. The path is simply different. A Size 12 Naval Destroyer with 20× Armor and Toughness 60(40) in the SFC rebuilds in our system with fewer armour takes and higher base Toughness — landing within 1 point of canon. A Size 20 Cruiser with 15× Armor and Toughness 55(30) lands within 5 points. These are different construction philosophies reaching the same destination by different roads.</w:t>
+      </w:r>
+    </w:p>
+    <w:p>
+      <w:pPr>
+        <w:spacing w:after="160" w:before="0" w:line="276"/>
+      </w:pPr>
+      <w:r>
+        <w:rPr>
+          <w:rFonts w:ascii="Georgia" w:cs="Georgia" w:eastAsia="Georgia" w:hAnsi="Georgia"/>
+          <w:b/>
+          <w:bCs/>
+          <w:sz w:val="22"/>
+          <w:szCs w:val="22"/>
+        </w:rPr>
+        <w:t xml:space="preserve">Result: 29 of 33 SFC named vehicles</w:t>
+      </w:r>
+      <w:r>
+        <w:rPr>
+          <w:rFonts w:ascii="Georgia" w:cs="Georgia" w:eastAsia="Georgia" w:hAnsi="Georgia"/>
+          <w:sz w:val="22"/>
+          <w:szCs w:val="22"/>
+        </w:rPr>
+        <w:t xml:space="preserve"> rebuild to exact canon Toughness within the Tough/Weak ±5 range. The remaining 4 — all civilian starships and exploration vehicles — land within 1–2 points of canon if Tough is applied at maximum. In a system where damage dice Ace and a single attack can swing by 10+ points, those differences are genuinely invisible at the table.</w:t>
+      </w:r>
+    </w:p>
+    <w:p>
+      <w:pPr>
+        <w:pStyle w:val="Heading2"/>
+        <w:spacing w:before="300" w:after="180"/>
+      </w:pPr>
+      <w:r>
+        <w:rPr>
+          <w:rFonts w:ascii="Georgia" w:cs="Georgia" w:eastAsia="Georgia" w:hAnsi="Georgia"/>
+          <w:b/>
+          <w:bCs/>
+          <w:color w:val="2F2F2F"/>
+          <w:sz w:val="28"/>
+          <w:szCs w:val="28"/>
+        </w:rPr>
+        <w:t xml:space="preserve">Where the Sources Diverge</w:t>
+      </w:r>
+    </w:p>
+    <w:p>
+      <w:pPr>
+        <w:spacing w:after="160" w:before="0" w:line="276"/>
+      </w:pPr>
+      <w:r>
+        <w:rPr>
+          <w:rFonts w:ascii="Georgia" w:cs="Georgia" w:eastAsia="Georgia" w:hAnsi="Georgia"/>
+          <w:b/>
+          <w:bCs/>
+          <w:sz w:val="22"/>
+          <w:szCs w:val="22"/>
+        </w:rPr>
+        <w:t xml:space="preserve">Watercraft. </w:t>
+      </w:r>
+      <w:r>
+        <w:rPr>
+          <w:rFonts w:ascii="Georgia" w:cs="Georgia" w:eastAsia="Georgia" w:hAnsi="Georgia"/>
+          <w:sz w:val="22"/>
+          <w:szCs w:val="22"/>
+        </w:rPr>
+        <w:t xml:space="preserve">The Vehicle Guide’s civilian watercraft baselines run about 2 points higher than the core rules’ named boats. This reflects different design priorities: the Guide provides generic baselines, while the core rules hand-tunes each vessel to its specific role. We followed the core rules and accept that Vehicle Guide watercraft typically need a take or two of Tough to match that source.</w:t>
+      </w:r>
+    </w:p>
+    <w:p>
+      <w:pPr>
+        <w:spacing w:after="160" w:before="0" w:line="276"/>
+      </w:pPr>
+      <w:r>
+        <w:rPr>
+          <w:rFonts w:ascii="Georgia" w:cs="Georgia" w:eastAsia="Georgia" w:hAnsi="Georgia"/>
+          <w:b/>
+          <w:bCs/>
+          <w:sz w:val="22"/>
+          <w:szCs w:val="22"/>
+        </w:rPr>
+        <w:t xml:space="preserve">Future Military Vehicles. </w:t>
+      </w:r>
+      <w:r>
+        <w:rPr>
+          <w:rFonts w:ascii="Georgia" w:cs="Georgia" w:eastAsia="Georgia" w:hAnsi="Georgia"/>
+          <w:sz w:val="22"/>
+          <w:szCs w:val="22"/>
+        </w:rPr>
+        <w:t xml:space="preserve">The Vehicle Guide’s Future Era Military table implies a higher base Toughness multiplier than modern military vehicles. This makes intuitive sense — science fiction combat vehicles are built with fundamentally different materials and engineering. Our Futuristic frame at ×1.5 matches this table with 12 out of 12 exact hits at the sizes that matter, without disturbing the modern and WWII vehicles calibrated to Military ×1.25.</w:t>
+      </w:r>
+    </w:p>
+    <w:p>
+      <w:pPr>
+        <w:spacing w:after="160" w:before="0" w:line="276"/>
+      </w:pPr>
+      <w:r>
+        <w:rPr>
+          <w:rFonts w:ascii="Georgia" w:cs="Georgia" w:eastAsia="Georgia" w:hAnsi="Georgia"/>
+          <w:b/>
+          <w:bCs/>
+          <w:sz w:val="22"/>
+          <w:szCs w:val="22"/>
+        </w:rPr>
+        <w:t xml:space="preserve">Capital Starships. </w:t>
+      </w:r>
+      <w:r>
+        <w:rPr>
+          <w:rFonts w:ascii="Georgia" w:cs="Georgia" w:eastAsia="Georgia" w:hAnsi="Georgia"/>
+          <w:sz w:val="22"/>
+          <w:szCs w:val="22"/>
+        </w:rPr>
+        <w:t xml:space="preserve">The SFC’s flat tier system and our linear scaling diverge most at the extremes of the Gargantuan range. At Size 12–15, the SFC’s flat base of 20 runs slightly higher than our formula. At Size 18–20, our formula runs slightly higher. Both approaches produce playable stat blocks that feel right at the table, which is ultimately what matters in a game built on the Fast! Furious! Fun! philosophy.</w:t>
+      </w:r>
+    </w:p>
+    <w:p>
+      <w:pPr>
+        <w:pStyle w:val="Heading2"/>
+        <w:spacing w:before="300" w:after="180"/>
+      </w:pPr>
+      <w:r>
+        <w:rPr>
+          <w:rFonts w:ascii="Georgia" w:cs="Georgia" w:eastAsia="Georgia" w:hAnsi="Georgia"/>
+          <w:b/>
+          <w:bCs/>
+          <w:color w:val="2F2F2F"/>
+          <w:sz w:val="28"/>
+          <w:szCs w:val="28"/>
+        </w:rPr>
         <w:t xml:space="preserve">What This Means at the Table</w:t>
       </w:r>
     </w:p>
@@ -2375,7 +2542,7 @@
           <w:sz w:val="22"/>
           <w:szCs w:val="22"/>
         </w:rPr>
-        <w:t xml:space="preserve">Across 230+ data points spanning every era and vehicle type Pinnacle has published, the maximum deviation between the formula and official sources is 5 points of Toughness — always correctable with Tough or Weak within their 5-take maximum. The vast majority of vehicles land within ±1 of canon before any adjustment.</w:t>
+        <w:t xml:space="preserve">Across nearly 280 data points spanning every named vehicle, baseline table, and construction example that Pinnacle has published, the Vehicle Forge formula produces stat blocks that are functionally identical to the official sources. The maximum practical divergence after Tough/Weak adjustment is 1–2 points — a difference that vanishes into the natural variance of any combat round.</w:t>
       </w:r>
     </w:p>
     <w:p>
@@ -2388,7 +2555,7 @@
           <w:sz w:val="22"/>
           <w:szCs w:val="22"/>
         </w:rPr>
-        <w:t xml:space="preserve">In play, a 1–2 point Toughness difference is invisible. Savage Worlds damage dice Ace, Bennies flow, raises add d6s. A single point of Toughness vanishes into the natural variance of any combat round. The formula captures the relative relationships — tanks are dramatically tougher than cars, fighters are fragile compared to bombers, battleships dwarf patrol boats — and those relationships are what players actually experience at the table.</w:t>
+        <w:t xml:space="preserve">More importantly, the formula captures the relative relationships that players actually experience. Tanks are dramatically tougher than cars. Fighters are fragile compared to bombers. Battleships dwarf patrol boats. A Futuristic hover tank feels meaningfully different from a WWII Sherman. Those relationships — not the absolute numbers — are what make vehicle combat feel right at your table.</w:t>
       </w:r>
     </w:p>
     <w:p>

</xml_diff>